<commit_message>
Added abstract and big idea sections
</commit_message>
<xml_diff>
--- a/report.docx
+++ b/report.docx
@@ -18,40 +18,6 @@
         </w:rPr>
         <w:t>SeeFood: Image Enhancement to Improve Segmentation Performance</w:t>
       </w:r>
-    </w:p>
-    <w:p>
-      <w:pPr>
-        <w:pStyle w:val="Author"/>
-        <w:spacing w:before="5pt" w:beforeAutospacing="1" w:after="5pt" w:afterAutospacing="1"/>
-        <w:rPr>
-          <w:sz w:val="16"/>
-          <w:szCs w:val="16"/>
-        </w:rPr>
-      </w:pPr>
-      <w:r>
-        <w:rPr>
-          <w:sz w:val="16"/>
-          <w:szCs w:val="16"/>
-        </w:rPr>
-        <w:t>*</w:t>
-      </w:r>
-      <w:r>
-        <w:rPr>
-          <w:sz w:val="16"/>
-          <w:szCs w:val="16"/>
-        </w:rPr>
-        <w:t>Note: Sub-titles are not captured in Xplore and should not be used</w:t>
-      </w:r>
-    </w:p>
-    <w:p>
-      <w:pPr>
-        <w:pStyle w:val="Author"/>
-        <w:spacing w:before="5pt" w:beforeAutospacing="1" w:after="5pt" w:afterAutospacing="1" w:line="6pt" w:lineRule="auto"/>
-        <w:rPr>
-          <w:sz w:val="16"/>
-          <w:szCs w:val="16"/>
-        </w:rPr>
-      </w:pPr>
     </w:p>
     <w:p>
       <w:pPr>
@@ -375,10 +341,6 @@
     <w:p>
       <w:pPr>
         <w:pStyle w:val="Abstract"/>
-        <w:rPr>
-          <w:i/>
-          <w:iCs/>
-        </w:rPr>
       </w:pPr>
       <w:r>
         <w:rPr>
@@ -391,47 +353,134 @@
         <w:t>—</w:t>
       </w:r>
       <w:r>
-        <w:t xml:space="preserve">Write a nice abstract. This template will be used for the mid and final report which you will build on from my comments. </w:t>
+        <w:t xml:space="preserve">When attempting to identify food within images using computer vision for nutritional analysis, inconsistent image quality often hampers segmentation performance. Variations in lighting, angles, and focus can affect recognition accuracy, making segmentation difficult. </w:t>
+      </w:r>
+      <w:r>
+        <w:t>This</w:t>
+      </w:r>
+      <w:r>
+        <w:t xml:space="preserve"> study explores </w:t>
       </w:r>
       <w:proofErr w:type="gramStart"/>
       <w:r>
-        <w:t>So</w:t>
+        <w:t xml:space="preserve">the </w:t>
+      </w:r>
+      <w:r>
+        <w:t>image</w:t>
       </w:r>
       <w:proofErr w:type="gramEnd"/>
       <w:r>
-        <w:t xml:space="preserve"> the more you put in it, the more valuable feedback you can get from me. </w:t>
-      </w:r>
-      <w:r>
+        <w:t xml:space="preserve"> enhancement techniques</w:t>
+      </w:r>
+      <w:r>
+        <w:t xml:space="preserve"> of </w:t>
+      </w:r>
+      <w:r>
+        <w:t>scaling, sharpening, and applying the Wiener filter</w:t>
+      </w:r>
+      <w:r>
+        <w:t xml:space="preserve"> </w:t>
+      </w:r>
+      <w:r>
+        <w:t>as pre-processing steps to improve the success rate of segmentation and recognition. By analyzing image quality metrics such as standard deviation and the Measure of Enhancement (EME), we demonstrate the effectiveness of these enhancements. The goal of this work is to optimize input image quality, facilitating more accurate food identification within computer vision systems.</w:t>
+      </w:r>
+    </w:p>
+    <w:p>
+      <w:pPr>
+        <w:pStyle w:val="Heading1"/>
+      </w:pPr>
+      <w:r>
+        <w:t>Big Problem</w:t>
+      </w:r>
+    </w:p>
+    <w:p>
+      <w:pPr>
         <w:rPr>
-          <w:iCs/>
+          <w:color w:val="5B9BD5" w:themeColor="accent1"/>
         </w:rPr>
+      </w:pPr>
+      <w:r>
+        <w:rPr>
+          <w:color w:val="5B9BD5" w:themeColor="accent1"/>
+        </w:rPr>
+        <w:t xml:space="preserve">What is the big problem </w:t>
+      </w:r>
+      <w:r>
+        <w:rPr>
+          <w:color w:val="5B9BD5" w:themeColor="accent1"/>
+        </w:rPr>
+        <w:t xml:space="preserve">or big idea that inspired your project? How do you propose to solve or address the challenge? </w:t>
+      </w:r>
+    </w:p>
+    <w:p>
+      <w:r>
+        <w:t xml:space="preserve">When trying to identify objects within an image using computer vision, the quality of the image plays a big role in the performance of the segmentation required to distinguish individual accurately. When given any image, there is no guarantee of consistency in the quality of that image. Most times the image given can vary depending on where and how it was taken. Certain factors like lighting, angles, and focus can drastically decrease the success rate of any image recognition performed on the image. </w:t>
+      </w:r>
+      <w:r>
+        <w:t>To</w:t>
+      </w:r>
+      <w:r>
+        <w:t xml:space="preserve"> improve the segmentation’s performance and in turn the success rate of image recognition when it comes to identifying food that will be recognized for its nutritional value, certain enhancements must be performed on the input image to try to optimize the success rate of the image recognition. These enhancements include scaling, sharpening, and the application of the Wiener filter on </w:t>
+      </w:r>
+      <w:r>
+        <w:t>a given image, and we can show the amount of enhancement by utilizing comparisons of image metrics like standard deviation and measurement of enhancement. The goal of this work is to serve as a pre-processing step to a computer vision module that will be identifying food within supplied images.</w:t>
+      </w:r>
+    </w:p>
+    <w:p/>
+    <w:p>
+      <w:pPr>
+        <w:pStyle w:val="Heading1"/>
+      </w:pPr>
+      <w:r>
+        <w:t>Dataset</w:t>
+      </w:r>
+    </w:p>
+    <w:p>
+      <w:r>
+        <w:t xml:space="preserve">Explain your dataset acquisition. Explain how you built your dataset, what inspired the specific creation? Show me sample pictures. </w:t>
+      </w:r>
+      <w:r>
+        <w:t xml:space="preserve">This should be as more detailed than the proposal report. Include statistics if it helps. </w:t>
+      </w:r>
+      <w:r>
+        <w:t xml:space="preserve">I should have a clear picture of what is included in the dataset and how many samples, features, dimensions, etc. </w:t>
+      </w:r>
+    </w:p>
+    <w:p>
+      <w:pPr>
+        <w:pStyle w:val="Heading1"/>
+      </w:pPr>
+      <w:r>
+        <w:t>Methodology</w:t>
+      </w:r>
+    </w:p>
+    <w:p>
+      <w:r>
+        <w:t xml:space="preserve">What is your detailed plan on how to execute this? Show me a block diagram of how the </w:t>
+      </w:r>
+      <w:r>
+        <w:t>data</w:t>
+      </w:r>
+      <w:r>
         <w:t xml:space="preserve"> </w:t>
       </w:r>
       <w:r>
-        <w:rPr>
-          <w:iCs/>
-        </w:rPr>
-        <w:t xml:space="preserve">If you want feedback, submit your document as a .docx. If you do not want feedback, submit as a .pdf. </w:t>
-      </w:r>
-      <w:r>
-        <w:rPr>
-          <w:iCs/>
-        </w:rPr>
-        <w:t xml:space="preserve">I would suggest looking at </w:t>
-      </w:r>
-      <w:proofErr w:type="spellStart"/>
-      <w:r>
-        <w:rPr>
-          <w:iCs/>
-        </w:rPr>
-        <w:t>Heilmeyer’s</w:t>
-      </w:r>
-      <w:proofErr w:type="spellEnd"/>
-      <w:r>
-        <w:rPr>
-          <w:iCs/>
-        </w:rPr>
-        <w:t xml:space="preserve"> Catechism for guidance on abstract writing. </w:t>
+        <w:t>is</w:t>
+      </w:r>
+      <w:r>
+        <w:t xml:space="preserve"> going to be processed with what technique. </w:t>
+      </w:r>
+      <w:r>
+        <w:t xml:space="preserve">Explain each </w:t>
+      </w:r>
+      <w:r>
+        <w:t>part/module</w:t>
+      </w:r>
+      <w:r>
+        <w:t xml:space="preserve"> as if you were explaining to a high schooler. Include equations, and a description that </w:t>
+      </w:r>
+      <w:r>
+        <w:t>nicely describes them. Put high level pseudocode that doesn’t take half the page.</w:t>
       </w:r>
     </w:p>
     <w:p>
@@ -439,15 +488,15 @@
         <w:pStyle w:val="Heading1"/>
       </w:pPr>
       <w:r>
-        <w:t>Big Problem</w:t>
-      </w:r>
-    </w:p>
-    <w:p>
-      <w:r>
-        <w:t xml:space="preserve">What is the big problem </w:t>
-      </w:r>
-      <w:r>
-        <w:t xml:space="preserve">or big idea that inspired your project? How do you propose to solve or address the challenge? </w:t>
+        <w:t>Experiment Design</w:t>
+      </w:r>
+    </w:p>
+    <w:p>
+      <w:r>
+        <w:t>Explain your experiment design and all the combinations you choose to do with an explanation to why you chose it. Include the metrics you plan to use to evaluate it. This</w:t>
+      </w:r>
+      <w:r>
+        <w:t xml:space="preserve"> design should already be finalized by the midpoint. </w:t>
       </w:r>
     </w:p>
     <w:p/>
@@ -456,55 +505,81 @@
         <w:pStyle w:val="Heading1"/>
       </w:pPr>
       <w:r>
-        <w:t>Dataset</w:t>
-      </w:r>
-    </w:p>
-    <w:p>
-      <w:r>
-        <w:t xml:space="preserve">Explain your dataset acquisition. Explain how you built your dataset, what inspired the specific creation? Show me sample pictures. </w:t>
-      </w:r>
-      <w:r>
-        <w:t xml:space="preserve">This should be as more detailed than the proposal report. Include statistics if it helps. </w:t>
-      </w:r>
-      <w:r>
-        <w:t xml:space="preserve">I should have a clear picture of what is included in the dataset and how many samples, features, dimensions, etc. </w:t>
-      </w:r>
-    </w:p>
+        <w:t>Results and discussion</w:t>
+      </w:r>
+    </w:p>
+    <w:p>
+      <w:r>
+        <w:t xml:space="preserve">Show me your </w:t>
+      </w:r>
+      <w:proofErr w:type="gramStart"/>
+      <w:r>
+        <w:t xml:space="preserve">final </w:t>
+      </w:r>
+      <w:r>
+        <w:t>results</w:t>
+      </w:r>
+      <w:proofErr w:type="gramEnd"/>
+      <w:r>
+        <w:t xml:space="preserve"> and how does it look like</w:t>
+      </w:r>
+      <w:r>
+        <w:t xml:space="preserve"> with tables and charts</w:t>
+      </w:r>
+      <w:r>
+        <w:t xml:space="preserve">. What do you achieve? </w:t>
+      </w:r>
+      <w:r>
+        <w:t>Describe and synthesize your results per experiment you conducted.</w:t>
+      </w:r>
+      <w:r>
+        <w:t xml:space="preserve"> You can include results in the mid report if you have any but it isn’ required. The final </w:t>
+      </w:r>
+      <w:proofErr w:type="gramStart"/>
+      <w:r>
+        <w:t>report, it</w:t>
+      </w:r>
+      <w:proofErr w:type="gramEnd"/>
+      <w:r>
+        <w:t xml:space="preserve"> is required. </w:t>
+      </w:r>
+    </w:p>
+    <w:p/>
     <w:p>
       <w:pPr>
         <w:pStyle w:val="Heading1"/>
       </w:pPr>
       <w:r>
-        <w:t>Methodology</w:t>
-      </w:r>
-    </w:p>
-    <w:p>
-      <w:r>
-        <w:t xml:space="preserve">What is your detailed plan on how to execute this? Show me a block diagram of how the </w:t>
-      </w:r>
-      <w:r>
-        <w:t>data</w:t>
-      </w:r>
-      <w:r>
-        <w:t xml:space="preserve"> </w:t>
-      </w:r>
-      <w:r>
-        <w:t>is</w:t>
-      </w:r>
-      <w:r>
-        <w:t xml:space="preserve"> going to be processed with what technique. </w:t>
-      </w:r>
-      <w:r>
-        <w:t xml:space="preserve">Explain each </w:t>
-      </w:r>
-      <w:r>
-        <w:t>part/module</w:t>
-      </w:r>
-      <w:r>
-        <w:t xml:space="preserve"> as if you were explaining to a high schooler. Include equations, and a description that </w:t>
-      </w:r>
-      <w:r>
-        <w:t>nicely describes them. Put high level pseudocode that doesn’t take half the page.</w:t>
+        <w:t>Ga</w:t>
+      </w:r>
+      <w:r>
+        <w:t>n</w:t>
+      </w:r>
+      <w:r>
+        <w:t>t</w:t>
+      </w:r>
+      <w:r>
+        <w:t xml:space="preserve">t Chart </w:t>
+      </w:r>
+    </w:p>
+    <w:p>
+      <w:r>
+        <w:t xml:space="preserve">Show me a </w:t>
+      </w:r>
+      <w:r>
+        <w:t>Gantt</w:t>
+      </w:r>
+      <w:r>
+        <w:t xml:space="preserve"> char</w:t>
+      </w:r>
+      <w:r>
+        <w:t>t</w:t>
+      </w:r>
+      <w:r>
+        <w:t xml:space="preserve">. Which team member was responsible for what task? If you are doing the mid report, tell me what you accomplished and what you’ll be doing for the rest of the semester. If this is the final report, </w:t>
+      </w:r>
+      <w:r>
+        <w:t xml:space="preserve">summarize your tasks and accomplishments and explain why some tasks weren’t done. </w:t>
       </w:r>
     </w:p>
     <w:p>
@@ -512,113 +587,7 @@
         <w:pStyle w:val="Heading1"/>
       </w:pPr>
       <w:r>
-        <w:t>Experiment Design</w:t>
-      </w:r>
-    </w:p>
-    <w:p>
-      <w:r>
-        <w:t>Explain your experiment design and all the combinations you choose to do with an explanation to why you chose it. Include the metrics you plan to use to evaluate it. This</w:t>
-      </w:r>
-      <w:r>
-        <w:t xml:space="preserve"> design should already be finalized by the midpoint. </w:t>
-      </w:r>
-    </w:p>
-    <w:p/>
-    <w:p>
-      <w:pPr>
-        <w:pStyle w:val="Heading1"/>
-      </w:pPr>
-      <w:r>
-        <w:t>Results and discussion</w:t>
-      </w:r>
-    </w:p>
-    <w:p>
-      <w:r>
-        <w:t xml:space="preserve">Show me your </w:t>
-      </w:r>
-      <w:proofErr w:type="gramStart"/>
-      <w:r>
-        <w:t xml:space="preserve">final </w:t>
-      </w:r>
-      <w:r>
-        <w:t>results</w:t>
-      </w:r>
-      <w:proofErr w:type="gramEnd"/>
-      <w:r>
-        <w:t xml:space="preserve"> and how does it look like</w:t>
-      </w:r>
-      <w:r>
-        <w:t xml:space="preserve"> with tables and charts</w:t>
-      </w:r>
-      <w:r>
-        <w:t xml:space="preserve">. What do you achieve? </w:t>
-      </w:r>
-      <w:r>
-        <w:t>Describe and synthesize your results per experiment you conducted.</w:t>
-      </w:r>
-      <w:r>
-        <w:t xml:space="preserve"> You can include results in the mid report if you have any but it </w:t>
-      </w:r>
-      <w:proofErr w:type="spellStart"/>
-      <w:r>
-        <w:t>isn</w:t>
-      </w:r>
-      <w:proofErr w:type="spellEnd"/>
-      <w:r>
-        <w:t xml:space="preserve">’ required. The final </w:t>
-      </w:r>
-      <w:proofErr w:type="gramStart"/>
-      <w:r>
-        <w:t>report, it</w:t>
-      </w:r>
-      <w:proofErr w:type="gramEnd"/>
-      <w:r>
-        <w:t xml:space="preserve"> is required. </w:t>
-      </w:r>
-    </w:p>
-    <w:p/>
-    <w:p>
-      <w:pPr>
-        <w:pStyle w:val="Heading1"/>
-      </w:pPr>
-      <w:r>
-        <w:t>Ga</w:t>
-      </w:r>
-      <w:r>
-        <w:t>n</w:t>
-      </w:r>
-      <w:r>
-        <w:t>t</w:t>
-      </w:r>
-      <w:r>
-        <w:t xml:space="preserve">t Chart </w:t>
-      </w:r>
-    </w:p>
-    <w:p>
-      <w:r>
-        <w:t xml:space="preserve">Show me a </w:t>
-      </w:r>
-      <w:r>
-        <w:t>Gantt</w:t>
-      </w:r>
-      <w:r>
-        <w:t xml:space="preserve"> char</w:t>
-      </w:r>
-      <w:r>
-        <w:t>t</w:t>
-      </w:r>
-      <w:r>
-        <w:t xml:space="preserve">. Which team member was responsible for what task? If you are doing the mid report, tell me what you accomplished and what you’ll be doing for the rest of the semester. If this is the final report, </w:t>
-      </w:r>
-      <w:r>
-        <w:t xml:space="preserve">summarize your tasks and accomplishments and explain why some tasks weren’t done. </w:t>
-      </w:r>
-    </w:p>
-    <w:p>
-      <w:pPr>
-        <w:pStyle w:val="Heading1"/>
-      </w:pPr>
-      <w:r>
+        <w:lastRenderedPageBreak/>
         <w:t>conclusion</w:t>
       </w:r>
     </w:p>
@@ -767,7 +736,6 @@
         <w:rPr>
           <w:color w:val="FF0000"/>
         </w:rPr>
-        <w:lastRenderedPageBreak/>
         <w:br w:type="page"/>
       </w:r>
     </w:p>
@@ -4407,7 +4375,21 @@
         <w:sz w:val="16"/>
         <w:szCs w:val="16"/>
       </w:rPr>
-      <w:t>XXX-X-XXXX-XXXX-X/XX/$XX.00 ©20XX IEEE</w:t>
+      <w:t>XXX-X-XXXX-XXXX-X/XX/$XX.00 ©20</w:t>
+    </w:r>
+    <w:r>
+      <w:rPr>
+        <w:sz w:val="16"/>
+        <w:szCs w:val="16"/>
+      </w:rPr>
+      <w:t>24</w:t>
+    </w:r>
+    <w:r>
+      <w:rPr>
+        <w:sz w:val="16"/>
+        <w:szCs w:val="16"/>
+      </w:rPr>
+      <w:t xml:space="preserve"> IEEE</w:t>
     </w:r>
   </w:p>
 </w:ftr>
@@ -6441,6 +6423,7 @@
   <w:style w:type="character" w:default="1" w:styleId="DefaultParagraphFont">
     <w:name w:val="Default Paragraph Font"/>
     <w:uiPriority w:val="1"/>
+    <w:semiHidden/>
     <w:unhideWhenUsed/>
   </w:style>
   <w:style w:type="table" w:default="1" w:styleId="TableNormal">

</xml_diff>